<commit_message>
Add All Script Files
Created placeholder files for all scripts, will add content to each as
time permits
</commit_message>
<xml_diff>
--- a/User Manual.docx
+++ b/User Manual.docx
@@ -515,7 +515,25 @@
                                         <w:sz w:val="18"/>
                                         <w:szCs w:val="18"/>
                                       </w:rPr>
-                                      <w:t>1 Fanatical Pl, Windcrest, TX</w:t>
+                                      <w:t xml:space="preserve">1 Fanatical Pl, </w:t>
+                                    </w:r>
+                                    <w:proofErr w:type="spellStart"/>
+                                    <w:r>
+                                      <w:rPr>
+                                        <w:color w:val="7F7F7F" w:themeColor="text1" w:themeTint="80"/>
+                                        <w:sz w:val="18"/>
+                                        <w:szCs w:val="18"/>
+                                      </w:rPr>
+                                      <w:t>Windcrest</w:t>
+                                    </w:r>
+                                    <w:proofErr w:type="spellEnd"/>
+                                    <w:r>
+                                      <w:rPr>
+                                        <w:color w:val="7F7F7F" w:themeColor="text1" w:themeTint="80"/>
+                                        <w:sz w:val="18"/>
+                                        <w:szCs w:val="18"/>
+                                      </w:rPr>
+                                      <w:t>, TX</w:t>
                                     </w:r>
                                   </w:sdtContent>
                                 </w:sdt>
@@ -770,33 +788,33 @@
                                   </w:p>
                                 </w:sdtContent>
                               </w:sdt>
-                              <w:sdt>
-                                <w:sdtPr>
+                              <w:p>
+                                <w:pPr>
+                                  <w:pStyle w:val="NoSpacing"/>
+                                  <w:spacing w:before="40" w:after="40"/>
                                   <w:rPr>
                                     <w:caps/>
                                     <w:color w:val="4472C4" w:themeColor="accent5"/>
                                     <w:sz w:val="24"/>
                                     <w:szCs w:val="24"/>
                                   </w:rPr>
-                                  <w:alias w:val="Author"/>
-                                  <w:tag w:val=""/>
-                                  <w:id w:val="-954487662"/>
-                                  <w:dataBinding w:prefixMappings="xmlns:ns0='http://purl.org/dc/elements/1.1/' xmlns:ns1='http://schemas.openxmlformats.org/package/2006/metadata/core-properties' " w:xpath="/ns1:coreProperties[1]/ns0:creator[1]" w:storeItemID="{6C3C8BC8-F283-45AE-878A-BAB7291924A1}"/>
-                                  <w:text/>
-                                </w:sdtPr>
-                                <w:sdtEndPr/>
-                                <w:sdtContent>
-                                  <w:p>
-                                    <w:pPr>
-                                      <w:pStyle w:val="NoSpacing"/>
-                                      <w:spacing w:before="40" w:after="40"/>
-                                      <w:rPr>
-                                        <w:caps/>
-                                        <w:color w:val="4472C4" w:themeColor="accent5"/>
-                                        <w:sz w:val="24"/>
-                                        <w:szCs w:val="24"/>
-                                      </w:rPr>
-                                    </w:pPr>
+                                </w:pPr>
+                                <w:sdt>
+                                  <w:sdtPr>
+                                    <w:rPr>
+                                      <w:caps/>
+                                      <w:color w:val="4472C4" w:themeColor="accent5"/>
+                                      <w:sz w:val="24"/>
+                                      <w:szCs w:val="24"/>
+                                    </w:rPr>
+                                    <w:alias w:val="Author"/>
+                                    <w:tag w:val=""/>
+                                    <w:id w:val="-954487662"/>
+                                    <w:dataBinding w:prefixMappings="xmlns:ns0='http://purl.org/dc/elements/1.1/' xmlns:ns1='http://schemas.openxmlformats.org/package/2006/metadata/core-properties' " w:xpath="/ns1:coreProperties[1]/ns0:creator[1]" w:storeItemID="{6C3C8BC8-F283-45AE-878A-BAB7291924A1}"/>
+                                    <w:text/>
+                                  </w:sdtPr>
+                                  <w:sdtEndPr/>
+                                  <w:sdtContent>
                                     <w:r>
                                       <w:rPr>
                                         <w:caps/>
@@ -806,9 +824,18 @@
                                       </w:rPr>
                                       <w:t>zach</w:t>
                                     </w:r>
-                                  </w:p>
-                                </w:sdtContent>
-                              </w:sdt>
+                                  </w:sdtContent>
+                                </w:sdt>
+                                <w:r>
+                                  <w:rPr>
+                                    <w:caps/>
+                                    <w:color w:val="4472C4" w:themeColor="accent5"/>
+                                    <w:sz w:val="24"/>
+                                    <w:szCs w:val="24"/>
+                                  </w:rPr>
+                                  <w:t xml:space="preserve"> mueller</w:t>
+                                </w:r>
+                              </w:p>
                             </w:txbxContent>
                           </wps:txbx>
                           <wps:bodyPr rot="0" spcFirstLastPara="0" vertOverflow="overflow" horzOverflow="overflow" vert="horz" wrap="square" lIns="914400" tIns="0" rIns="1097280" bIns="0" numCol="1" spcCol="0" rtlCol="0" fromWordArt="0" anchor="t" anchorCtr="0" forceAA="0" compatLnSpc="1">
@@ -877,33 +904,33 @@
                             </w:p>
                           </w:sdtContent>
                         </w:sdt>
-                        <w:sdt>
-                          <w:sdtPr>
+                        <w:p>
+                          <w:pPr>
+                            <w:pStyle w:val="NoSpacing"/>
+                            <w:spacing w:before="40" w:after="40"/>
                             <w:rPr>
                               <w:caps/>
                               <w:color w:val="4472C4" w:themeColor="accent5"/>
                               <w:sz w:val="24"/>
                               <w:szCs w:val="24"/>
                             </w:rPr>
-                            <w:alias w:val="Author"/>
-                            <w:tag w:val=""/>
-                            <w:id w:val="-954487662"/>
-                            <w:dataBinding w:prefixMappings="xmlns:ns0='http://purl.org/dc/elements/1.1/' xmlns:ns1='http://schemas.openxmlformats.org/package/2006/metadata/core-properties' " w:xpath="/ns1:coreProperties[1]/ns0:creator[1]" w:storeItemID="{6C3C8BC8-F283-45AE-878A-BAB7291924A1}"/>
-                            <w:text/>
-                          </w:sdtPr>
-                          <w:sdtEndPr/>
-                          <w:sdtContent>
-                            <w:p>
-                              <w:pPr>
-                                <w:pStyle w:val="NoSpacing"/>
-                                <w:spacing w:before="40" w:after="40"/>
-                                <w:rPr>
-                                  <w:caps/>
-                                  <w:color w:val="4472C4" w:themeColor="accent5"/>
-                                  <w:sz w:val="24"/>
-                                  <w:szCs w:val="24"/>
-                                </w:rPr>
-                              </w:pPr>
+                          </w:pPr>
+                          <w:sdt>
+                            <w:sdtPr>
+                              <w:rPr>
+                                <w:caps/>
+                                <w:color w:val="4472C4" w:themeColor="accent5"/>
+                                <w:sz w:val="24"/>
+                                <w:szCs w:val="24"/>
+                              </w:rPr>
+                              <w:alias w:val="Author"/>
+                              <w:tag w:val=""/>
+                              <w:id w:val="-954487662"/>
+                              <w:dataBinding w:prefixMappings="xmlns:ns0='http://purl.org/dc/elements/1.1/' xmlns:ns1='http://schemas.openxmlformats.org/package/2006/metadata/core-properties' " w:xpath="/ns1:coreProperties[1]/ns0:creator[1]" w:storeItemID="{6C3C8BC8-F283-45AE-878A-BAB7291924A1}"/>
+                              <w:text/>
+                            </w:sdtPr>
+                            <w:sdtEndPr/>
+                            <w:sdtContent>
                               <w:r>
                                 <w:rPr>
                                   <w:caps/>
@@ -913,9 +940,18 @@
                                 </w:rPr>
                                 <w:t>zach</w:t>
                               </w:r>
-                            </w:p>
-                          </w:sdtContent>
-                        </w:sdt>
+                            </w:sdtContent>
+                          </w:sdt>
+                          <w:r>
+                            <w:rPr>
+                              <w:caps/>
+                              <w:color w:val="4472C4" w:themeColor="accent5"/>
+                              <w:sz w:val="24"/>
+                              <w:szCs w:val="24"/>
+                            </w:rPr>
+                            <w:t xml:space="preserve"> mueller</w:t>
+                          </w:r>
+                        </w:p>
                       </w:txbxContent>
                     </v:textbox>
                     <w10:wrap type="square" anchorx="page" anchory="page"/>
@@ -1170,7 +1206,29 @@
         <w:tab/>
       </w:r>
       <w:r>
-        <w:t xml:space="preserve">The basis for the Rackspace forecasting process revolves around FinOps Templates (FinOps being short for “Finance Operations”) where each template is some sub-segment of the broader company. </w:t>
+        <w:t xml:space="preserve">The basis for the Rackspace forecasting process revolves around </w:t>
+      </w:r>
+      <w:proofErr w:type="spellStart"/>
+      <w:r>
+        <w:t>FinOps</w:t>
+      </w:r>
+      <w:proofErr w:type="spellEnd"/>
+      <w:r>
+        <w:t xml:space="preserve"> Templates (</w:t>
+      </w:r>
+      <w:proofErr w:type="spellStart"/>
+      <w:r>
+        <w:t>FinOps</w:t>
+      </w:r>
+      <w:proofErr w:type="spellEnd"/>
+      <w:r>
+        <w:t xml:space="preserve"> being short for “Finance Operations”) where each template </w:t>
+      </w:r>
+      <w:r>
+        <w:t>tracks</w:t>
+      </w:r>
+      <w:r>
+        <w:t xml:space="preserve"> some sub-segment of the broader company. </w:t>
       </w:r>
       <w:r>
         <w:t>Each of these templates</w:t>
@@ -1179,6 +1237,9 @@
         <w:t xml:space="preserve"> (</w:t>
       </w:r>
       <w:r>
+        <w:t xml:space="preserve">Excel </w:t>
+      </w:r>
+      <w:r>
         <w:t>workbooks</w:t>
       </w:r>
       <w:r>
@@ -1212,10 +1273,26 @@
         <w:t xml:space="preserve">comes the need to be cognizant of what </w:t>
       </w:r>
       <w:r>
-        <w:t>dimensions are included in the many FinOps templates.</w:t>
-      </w:r>
-      <w:r>
-        <w:t xml:space="preserve"> Overlapping of dimensions between workbooks can create confusion between FinOps analysts, as</w:t>
+        <w:t xml:space="preserve">dimensions are included in the many </w:t>
+      </w:r>
+      <w:proofErr w:type="spellStart"/>
+      <w:r>
+        <w:t>FinOps</w:t>
+      </w:r>
+      <w:proofErr w:type="spellEnd"/>
+      <w:r>
+        <w:t xml:space="preserve"> templates.</w:t>
+      </w:r>
+      <w:r>
+        <w:t xml:space="preserve"> Overlapping of dimensions between workbooks can create confusion between </w:t>
+      </w:r>
+      <w:proofErr w:type="spellStart"/>
+      <w:r>
+        <w:t>FinOps</w:t>
+      </w:r>
+      <w:proofErr w:type="spellEnd"/>
+      <w:r>
+        <w:t xml:space="preserve"> analysts, as</w:t>
       </w:r>
       <w:r>
         <w:t xml:space="preserve"> budget dollars in the overlapping dimensions would be seen by both groups</w:t>
@@ -1232,8 +1309,13 @@
       <w:r>
         <w:t xml:space="preserve"> Every </w:t>
       </w:r>
-      <w:r>
-        <w:t xml:space="preserve">FinOps </w:t>
+      <w:proofErr w:type="spellStart"/>
+      <w:r>
+        <w:t>FinOps</w:t>
+      </w:r>
+      <w:proofErr w:type="spellEnd"/>
+      <w:r>
+        <w:t xml:space="preserve"> </w:t>
       </w:r>
       <w:r>
         <w:t xml:space="preserve">analyst must be aware of </w:t>
@@ -1266,7 +1348,15 @@
         <w:t>their</w:t>
       </w:r>
       <w:r>
-        <w:t xml:space="preserve"> creation by the FinOps analyst, </w:t>
+        <w:t xml:space="preserve"> creation by the </w:t>
+      </w:r>
+      <w:proofErr w:type="spellStart"/>
+      <w:r>
+        <w:t>FinOps</w:t>
+      </w:r>
+      <w:proofErr w:type="spellEnd"/>
+      <w:r>
+        <w:t xml:space="preserve"> analyst, </w:t>
       </w:r>
       <w:r>
         <w:t xml:space="preserve">are </w:t>
@@ -1324,7 +1414,13 @@
         <w:t xml:space="preserve"> example</w:t>
       </w:r>
       <w:r>
-        <w:t xml:space="preserve"> and while working the in templates themselves</w:t>
+        <w:t xml:space="preserve"> and while working in </w:t>
+      </w:r>
+      <w:r>
+        <w:t xml:space="preserve">the </w:t>
+      </w:r>
+      <w:r>
+        <w:t>templates themselves</w:t>
       </w:r>
       <w:r>
         <w:t>.</w:t>
@@ -2036,7 +2132,23 @@
         <w:t>Any Budget or Actuals data that falls within the above list will show up in the P&amp;L of this example’s workbook</w:t>
       </w:r>
       <w:r>
-        <w:t>. Suppose that another FinOps analyst simultaneously maintains a separate FinOps template with the dimension list below:</w:t>
+        <w:t xml:space="preserve">. Suppose that another </w:t>
+      </w:r>
+      <w:proofErr w:type="spellStart"/>
+      <w:r>
+        <w:t>FinOps</w:t>
+      </w:r>
+      <w:proofErr w:type="spellEnd"/>
+      <w:r>
+        <w:t xml:space="preserve"> analyst simultaneously maintains a separate </w:t>
+      </w:r>
+      <w:proofErr w:type="spellStart"/>
+      <w:r>
+        <w:t>FinOps</w:t>
+      </w:r>
+      <w:proofErr w:type="spellEnd"/>
+      <w:r>
+        <w:t xml:space="preserve"> template with the dimension list below:</w:t>
       </w:r>
     </w:p>
     <w:tbl>
@@ -2294,7 +2406,13 @@
         <w:t>Applications</w:t>
       </w:r>
       <w:r>
-        <w:t>, down alongside each listed Department, for a total possible of three combinations. Notice that one of those combinations {</w:t>
+        <w:t xml:space="preserve">, down alongside each listed Department, for a total of three </w:t>
+      </w:r>
+      <w:r>
+        <w:t xml:space="preserve">possible </w:t>
+      </w:r>
+      <w:r>
+        <w:t>combinations. Notice that one of those combinations {</w:t>
       </w:r>
       <w:r>
         <w:rPr>
@@ -2330,8 +2448,13 @@
         <w:tab/>
         <w:t xml:space="preserve">The </w:t>
       </w:r>
-      <w:r>
-        <w:t>FinOps owner of the first</w:t>
+      <w:proofErr w:type="spellStart"/>
+      <w:r>
+        <w:t>FinOps</w:t>
+      </w:r>
+      <w:proofErr w:type="spellEnd"/>
+      <w:r>
+        <w:t xml:space="preserve"> owner of the first</w:t>
       </w:r>
       <w:r>
         <w:t xml:space="preserve"> workbook may only care about the </w:t>
@@ -2388,7 +2511,15 @@
         <w:t xml:space="preserve">. </w:t>
       </w:r>
       <w:r>
-        <w:t xml:space="preserve">An alternative solution would be for the FinOps owner of the first workbook (that included </w:t>
+        <w:t xml:space="preserve">An alternative solution would be for the </w:t>
+      </w:r>
+      <w:proofErr w:type="spellStart"/>
+      <w:r>
+        <w:t>FinOps</w:t>
+      </w:r>
+      <w:proofErr w:type="spellEnd"/>
+      <w:r>
+        <w:t xml:space="preserve"> owner of the first workbook (that included </w:t>
       </w:r>
       <w:r>
         <w:rPr>
@@ -2439,7 +2570,21 @@
         <w:t>}.</w:t>
       </w:r>
       <w:r>
-        <w:t xml:space="preserve"> This alternate solution may be more of hassle to go through, thus the use of the Cost Center Hierarchies may be preferred; as long as the FinOps analysts for each workbook are aware of this overlap in dimensions, keeping the overlap in place and filtering by Cost Center is acceptable.</w:t>
+        <w:t xml:space="preserve"> This alternate solution may be more of </w:t>
+      </w:r>
+      <w:r>
+        <w:t xml:space="preserve">a </w:t>
+      </w:r>
+      <w:r>
+        <w:t xml:space="preserve">hassle to go through, thus the use of the Cost Center Hierarchies may be preferred; as long as the </w:t>
+      </w:r>
+      <w:proofErr w:type="spellStart"/>
+      <w:r>
+        <w:t>FinOps</w:t>
+      </w:r>
+      <w:proofErr w:type="spellEnd"/>
+      <w:r>
+        <w:t xml:space="preserve"> analysts for each workbook are aware of this overlap in dimensions, keeping the overlap in place and filtering by Cost Center is acceptable.</w:t>
       </w:r>
     </w:p>
     <w:p/>
@@ -2465,7 +2610,15 @@
         <w:t xml:space="preserve">agreement </w:t>
       </w:r>
       <w:r>
-        <w:t xml:space="preserve">with the overall FinOps group and </w:t>
+        <w:t xml:space="preserve">with the overall </w:t>
+      </w:r>
+      <w:proofErr w:type="spellStart"/>
+      <w:r>
+        <w:t>FinOps</w:t>
+      </w:r>
+      <w:proofErr w:type="spellEnd"/>
+      <w:r>
+        <w:t xml:space="preserve"> group and </w:t>
       </w:r>
       <w:r>
         <w:t xml:space="preserve">the new workbook’s dimensions </w:t>
@@ -2484,7 +2637,21 @@
         <w:tab/>
       </w:r>
       <w:r>
-        <w:t xml:space="preserve">New workbooks can be created from the BG3 - Template.xlsm file located on Filepoint Finance. To create a workbook, open the file as read-only and choose from the dropdown whether the new workbook will be scoped to the US, International, or Both. This will open a new tab for selecting the desired workbook dimensions. Double-click each of the headers to open a form that allows you to select every member that will be included in the workbook. For every dimension, the option to Include All is also available; selecting this option will include every possible member for that dimension when refreshing the P&amp;L or </w:t>
+        <w:t xml:space="preserve">New workbooks can be created from the BG3 - Template.xlsm file located on </w:t>
+      </w:r>
+      <w:proofErr w:type="spellStart"/>
+      <w:r>
+        <w:t>Filepoint</w:t>
+      </w:r>
+      <w:proofErr w:type="spellEnd"/>
+      <w:r>
+        <w:t xml:space="preserve"> Finance. To create a workbook, open the file as read-only and choose from the dropdown whether the new workbook will be scoped to the US, International, or Both. This will open a new tab for selecting the desired workbook dimensions. Double-click each of the headers to open a form that allows you to select every member </w:t>
+      </w:r>
+      <w:r>
+        <w:t>to</w:t>
+      </w:r>
+      <w:r>
+        <w:t xml:space="preserve"> be included in the workbook. For every dimension, the option to Include All is also available; selecting this option will include every possible member for that dimension when refreshing the P&amp;L or </w:t>
       </w:r>
       <w:r>
         <w:t xml:space="preserve">for </w:t>
@@ -2503,10 +2670,28 @@
         <w:t xml:space="preserve">Once all dimensions have been selected, the next step is to choose what file type to create. </w:t>
       </w:r>
       <w:r>
-        <w:t>Two file types exist in the Budget System: Forecasting and Rollup. A forecasting file is one in which new budget data is allowed to be pushed into the database. A rollup file simply allows analysts to view a refreshable, database-linked P&amp;L. To create a forecasting file, click the “Create Workbook” button; alternatively, click “Create Rollup File” to create a rollup-only workbook. After one of these has been pressed</w:t>
-      </w:r>
-      <w:r>
-        <w:t>, the user will be prompted to provide a name for the new workbook.</w:t>
+        <w:t>Two file typ</w:t>
+      </w:r>
+      <w:r>
+        <w:t>es exist in the Budget System: f</w:t>
+      </w:r>
+      <w:r>
+        <w:t xml:space="preserve">orecasting and </w:t>
+      </w:r>
+      <w:r>
+        <w:t>r</w:t>
+      </w:r>
+      <w:r>
+        <w:t>ollup. A forecasting file is one in which new budget data is allowed to be pushed into the database. A rollup file simply allows analysts to view a refreshable, database-linked P&amp;L. To create a forecasting file, click the “Create Workbook” button; alternatively, click “Create Rollup File” to create a rollup-only workbook. After one of these has been pressed</w:t>
+      </w:r>
+      <w:r>
+        <w:t>, the user will be prompted to provide a name for the new workbook</w:t>
+      </w:r>
+      <w:r>
+        <w:t xml:space="preserve"> (names must be unique across all workbooks in the system)</w:t>
+      </w:r>
+      <w:r>
+        <w:t>.</w:t>
       </w:r>
       <w:r>
         <w:t xml:space="preserve"> </w:t>
@@ -2560,12 +2745,29 @@
         <w:t xml:space="preserve">In this section, </w:t>
       </w:r>
       <w:r>
-        <w:t xml:space="preserve">the basic steps in the forecasting process related to the Budget System will be covered. Within each Forecasting FinOps template are three forecasting tabs: Headcount, Expenses, and Revenue. Although there are specific nuances to each tab, they all </w:t>
+        <w:t>the basic steps in the forecasting process related to the Budget Syste</w:t>
+      </w:r>
+      <w:r>
+        <w:t>m will be covered. Within each f</w:t>
+      </w:r>
+      <w:r>
+        <w:t xml:space="preserve">orecasting </w:t>
+      </w:r>
+      <w:proofErr w:type="spellStart"/>
+      <w:r>
+        <w:t>FinOps</w:t>
+      </w:r>
+      <w:proofErr w:type="spellEnd"/>
+      <w:r>
+        <w:t xml:space="preserve"> template are three forecasting tabs: Headcount, Expenses, and Revenue. Although there are specific nuances to each tab, they </w:t>
       </w:r>
       <w:r>
         <w:t xml:space="preserve">are </w:t>
       </w:r>
       <w:r>
+        <w:t xml:space="preserve">all </w:t>
+      </w:r>
+      <w:r>
         <w:t xml:space="preserve">structured around the same dimensions discussed previously. </w:t>
       </w:r>
       <w:r>
@@ -2582,7 +2784,23 @@
     <w:p>
       <w:r>
         <w:tab/>
-        <w:t>As this dimensional requirement is shared across the forecasting tabs, one of the core features that is shared among those tabs is the ability to choose a default member for each dimension. That is, by selecting a member in the default row (row 5 or 6 depending upon the tab), the FinOps analyst does not need to select a member for any of the rows below, unless the row needs to be coded to a dimension that is different from the chosen default. This can be useful if, for example, a FinOps template has hundreds of rows of data on the Headcount tab that all will be coded to the same Company or Business Unit dimensions; here the analyst may select a default value in row 5 for those dimensions and do not need to select individual values for each row.</w:t>
+        <w:t xml:space="preserve">As this dimensional requirement is shared across the forecasting tabs, one of the core features that is shared among those tabs is the ability to choose a default member for each dimension. That is, by selecting a member in the default row (row 5 or 6 depending upon the tab), the </w:t>
+      </w:r>
+      <w:proofErr w:type="spellStart"/>
+      <w:r>
+        <w:t>FinOps</w:t>
+      </w:r>
+      <w:proofErr w:type="spellEnd"/>
+      <w:r>
+        <w:t xml:space="preserve"> analyst does not need to select a member for any of the rows below, unless the row needs to be coded to a dimension that is different from the chosen default. This can be useful if, for example, a </w:t>
+      </w:r>
+      <w:proofErr w:type="spellStart"/>
+      <w:r>
+        <w:t>FinOps</w:t>
+      </w:r>
+      <w:proofErr w:type="spellEnd"/>
+      <w:r>
+        <w:t xml:space="preserve"> template has hundreds of rows of data on the Headcount tab that all will be coded to the same Company or Business Unit dimensions; here the analyst may select a default value in row 5 for those dimensions and do not need to select individual values for each row.</w:t>
       </w:r>
     </w:p>
     <w:p/>
@@ -2627,7 +2845,16 @@
         <w:t>Applications</w:t>
       </w:r>
       <w:r>
-        <w:t xml:space="preserve"> (assuming both Business Units are available in the workbook’s dimensions).</w:t>
+        <w:t xml:space="preserve"> (assuming both Business Units are availa</w:t>
+      </w:r>
+      <w:r>
+        <w:t>ble in the workbook’s dimension</w:t>
+      </w:r>
+      <w:r>
+        <w:t>s</w:t>
+      </w:r>
+      <w:r>
+        <w:t>).</w:t>
       </w:r>
     </w:p>
     <w:p/>
@@ -2640,7 +2867,25 @@
         <w:t xml:space="preserve">need to “activate” a row for budgeting purposes. </w:t>
       </w:r>
       <w:r>
-        <w:t>For application efficiency, the Excel workbook only uploads rows of data to the database that is 100% complete, i.e., rows where all dimensions are selected and where additional fields are filled in. On the Expenses and Revenue tabs, the P&amp;L Line Item field must be selected for a row to be activated and included in the database push; for the Headcount tab, the Job Title field triggers this.</w:t>
+        <w:t xml:space="preserve">For application efficiency, the Excel workbook only uploads rows of data to the database that </w:t>
+      </w:r>
+      <w:r>
+        <w:t>are</w:t>
+      </w:r>
+      <w:r>
+        <w:t xml:space="preserve"> 100% complete, i.e., rows where all dimensions are selected and where additional</w:t>
+      </w:r>
+      <w:r>
+        <w:t>ly</w:t>
+      </w:r>
+      <w:r>
+        <w:t xml:space="preserve"> </w:t>
+      </w:r>
+      <w:r>
+        <w:t xml:space="preserve">required </w:t>
+      </w:r>
+      <w:r>
+        <w:t>fields are filled in. On the Expenses and Revenue tabs, the P&amp;L Line Item field must be selected for a row to be activated and included in the database push; for the Headcount tab, the Job Title field triggers this.</w:t>
       </w:r>
     </w:p>
     <w:p/>
@@ -2668,7 +2913,15 @@
         <w:t xml:space="preserve"> is </w:t>
       </w:r>
       <w:r>
-        <w:t>managed by the FP&amp;A analysts and must be kept up to date to reflect the forward-looking organizational structure.</w:t>
+        <w:t>managed by the FP&amp;</w:t>
+      </w:r>
+      <w:proofErr w:type="gramStart"/>
+      <w:r>
+        <w:t>A</w:t>
+      </w:r>
+      <w:proofErr w:type="gramEnd"/>
+      <w:r>
+        <w:t xml:space="preserve"> analysts and must be kept up to date to reflect the forward-looking organizational structure.</w:t>
       </w:r>
       <w:r>
         <w:t xml:space="preserve"> These mappings also are the basis for </w:t>
@@ -2683,12 +2936,24 @@
         <w:t>exists when attempting to upload data, the database will refuse the entire upload attempt and provide an error message that an invalid combination exists.</w:t>
       </w:r>
     </w:p>
+    <w:p/>
+    <w:p>
+      <w:r>
+        <w:lastRenderedPageBreak/>
+        <w:tab/>
+      </w:r>
+      <w:r>
+        <w:t xml:space="preserve">Dealing with foreign currency also is an issue shared across the forecasting process. On the Inputs tab, </w:t>
+      </w:r>
+      <w:bookmarkStart w:id="0" w:name="_GoBack"/>
+      <w:bookmarkEnd w:id="0"/>
+    </w:p>
+    <w:p/>
     <w:p>
       <w:pPr>
         <w:pStyle w:val="Heading2"/>
       </w:pPr>
       <w:r>
-        <w:lastRenderedPageBreak/>
         <w:t>Headcount</w:t>
       </w:r>
     </w:p>
@@ -2700,7 +2965,19 @@
         <w:t xml:space="preserve">As most of Rackspace’s operating expenses are directly related to people costs, the early steps </w:t>
       </w:r>
       <w:r>
-        <w:t xml:space="preserve">in the budget process involve forecasting future headcount at a granular level and calculating the direct related costs, e.g., salaries, bonuses, retirement, insurance, etc. The Budget System has been set up to assist in automating much of this, based largely upon the </w:t>
+        <w:t xml:space="preserve">in the budget process involve forecasting future headcount at a granular level and calculating the direct related costs, e.g., salaries, bonuses, retirement, insurance, etc. The Budget System </w:t>
+      </w:r>
+      <w:r>
+        <w:t>is</w:t>
+      </w:r>
+      <w:r>
+        <w:t xml:space="preserve"> set up to </w:t>
+      </w:r>
+      <w:r>
+        <w:t>automate</w:t>
+      </w:r>
+      <w:r>
+        <w:t xml:space="preserve"> much of this, based largely upon the </w:t>
       </w:r>
       <w:r>
         <w:t xml:space="preserve">old budgeting </w:t>
@@ -2719,16 +2996,41 @@
         <w:t xml:space="preserve">current </w:t>
       </w:r>
       <w:r>
-        <w:t xml:space="preserve">headcount relevant to each FinOps template, </w:t>
-      </w:r>
-      <w:r>
-        <w:t xml:space="preserve">the Forecast Info.xlsm file (to be covered in more detail later) may be useful. In this file, click the “Begin” button then click “Select Workbook” in the Total Headcount section of the Headcount tab; from there, select a workbook name and press “Select” to download a table that reflects the current headcount, as it stands in the Budget System database. This table is designed to be easily copied into the FinOps templates, first copying the dimensions and job titles </w:t>
+        <w:t xml:space="preserve">headcount relevant to each </w:t>
+      </w:r>
+      <w:proofErr w:type="spellStart"/>
+      <w:r>
+        <w:t>FinOps</w:t>
+      </w:r>
+      <w:proofErr w:type="spellEnd"/>
+      <w:r>
+        <w:t xml:space="preserve"> template, </w:t>
+      </w:r>
+      <w:r>
+        <w:t>the Forecast Info.xlsm file (to be covered in more detail later) may be useful. In this file, click the “Begin” button then click “Select Workbook” in the Total Headcount section of the Headcount tab; from there, select a workbook name and press “Select” to download a table that reflects the current headcount, as it stands in the Budget System database. This table is designed to be easily copied into the</w:t>
+      </w:r>
+      <w:r>
+        <w:t xml:space="preserve"> </w:t>
+      </w:r>
+      <w:proofErr w:type="spellStart"/>
+      <w:r>
+        <w:t>FinOps</w:t>
+      </w:r>
+      <w:proofErr w:type="spellEnd"/>
+      <w:r>
+        <w:t xml:space="preserve"> templates, first copy</w:t>
+      </w:r>
+      <w:r>
+        <w:t xml:space="preserve"> the dimensions and job titles </w:t>
       </w:r>
       <w:r>
         <w:t xml:space="preserve">into the Incremental Headcount section on the Headcount tab, </w:t>
       </w:r>
       <w:r>
-        <w:t>then copying the starting headcount amounts</w:t>
+        <w:t>then copy</w:t>
+      </w:r>
+      <w:r>
+        <w:t xml:space="preserve"> the starting headcount amounts</w:t>
       </w:r>
       <w:r>
         <w:t xml:space="preserve"> into the desired month column of that same section</w:t>
@@ -2747,7 +3049,37 @@
         <w:t xml:space="preserve">Following the forecast of total headcount, it may be necessary to fill in Cap Rates (capitalization rates) for relevant headcount records. </w:t>
       </w:r>
       <w:r>
-        <w:t>Certain roles involve work on projects where the cost of the Racker’s salary may be capitalized, rather than expensed in the period, based upon the amount of time that Racker spends on capitalize projects. As with regular headcount, understanding what the cap rates will be for particular roles going forward must be determined through discussions with the business partners to identify the projects their teams will be working on. Those discussions, coupled with the historical data related to how much of each Racker’s time has been capitalized, are key to forecasting future cap rates.</w:t>
+        <w:t xml:space="preserve">Certain roles involve work on projects where the cost of the </w:t>
+      </w:r>
+      <w:proofErr w:type="spellStart"/>
+      <w:r>
+        <w:t>Racker’s</w:t>
+      </w:r>
+      <w:proofErr w:type="spellEnd"/>
+      <w:r>
+        <w:t xml:space="preserve"> salary may be capitalized, rather than expensed in the period, based upon the amount of time that </w:t>
+      </w:r>
+      <w:proofErr w:type="spellStart"/>
+      <w:r>
+        <w:t>Racker</w:t>
+      </w:r>
+      <w:proofErr w:type="spellEnd"/>
+      <w:r>
+        <w:t xml:space="preserve"> spends on capitalize</w:t>
+      </w:r>
+      <w:r>
+        <w:t>d</w:t>
+      </w:r>
+      <w:r>
+        <w:t xml:space="preserve"> projects. As with regular headcount, understanding what the cap rates will be for particular roles going forward must be determined through discussions with the business partners to identify the projects their teams will be working on. Those discussions, coupled with the historical data related to how much of each </w:t>
+      </w:r>
+      <w:proofErr w:type="spellStart"/>
+      <w:r>
+        <w:t>Racker’s</w:t>
+      </w:r>
+      <w:proofErr w:type="spellEnd"/>
+      <w:r>
+        <w:t xml:space="preserve"> time has been capitalized, are key to forecasting future cap rates.</w:t>
       </w:r>
     </w:p>
     <w:p/>
@@ -2756,7 +3088,19 @@
         <w:tab/>
       </w:r>
       <w:r>
-        <w:t xml:space="preserve">Once current and forecast headcount has been filled in, along with the related capitalization rates, the Headcount tab should be complete. However, it is very common that Rackers may be mapped to incorrect dimensions or job titles, resulting in missing average salary data and other related automatic calculations. In these cases, it is recommended to first dig into the Master Assumptions data within the workbook (on the Assumptions tab) to determine whether that data is there but mapped to an incorrect dimension. Another possible disconnect may simply be an out-of-date refresh of Master Assumptions, which can be easily rectified by refreshing it: on the Inputs tab, click the “Settings” button then click “Refresh Master Assumptions.” If after completing these steps the average salary data is still missing or differences continue to exist between the Local and Detailed P&amp;Ls (discussed later on), then it is necessary to meet with FP&amp;A to dig into details of the Headcount assumptions to identify where differences </w:t>
+        <w:t xml:space="preserve">Once current and forecast headcount has been filled in, along with the related capitalization rates, the Headcount tab should be complete. However, it is very common that </w:t>
+      </w:r>
+      <w:proofErr w:type="spellStart"/>
+      <w:r>
+        <w:t>Rackers</w:t>
+      </w:r>
+      <w:proofErr w:type="spellEnd"/>
+      <w:r>
+        <w:t xml:space="preserve"> may be mapped to incorrect dimensions or job titles, resulting in missing average salary data and other related automatic calculations. In these cases, it is recommended to first dig into the Master Assumptions data within the workbook (on the Assumptions tab) to determine whether that data is there but mapped to an incorrect dimension. Another possible disconnect may simply be an out-of-date refresh of Master Assumptions, which can be easily rectified by refreshing it: on the Inputs tab, click the “Settings” button then click “Refresh Master Assumptions.” If after completing these steps the average salary data is still missing or </w:t>
+      </w:r>
+      <w:r>
+        <w:lastRenderedPageBreak/>
+        <w:t xml:space="preserve">differences continue to exist between the Local and Detailed P&amp;Ls (discussed later on), then it is necessary to meet with FP&amp;A to dig into details of the Headcount assumptions to identify where differences </w:t>
       </w:r>
       <w:r>
         <w:t>exist</w:t>
@@ -2765,75 +3109,159 @@
         <w:t>.</w:t>
       </w:r>
     </w:p>
+    <w:p/>
     <w:p>
       <w:pPr>
         <w:pStyle w:val="Heading2"/>
       </w:pPr>
       <w:r>
+        <w:t>Expenses</w:t>
+      </w:r>
+    </w:p>
+    <w:p>
+      <w:r>
+        <w:tab/>
+      </w:r>
+      <w:r>
+        <w:t xml:space="preserve">The most complex forecasting tab is certainly the Expenses tab. This is due to the built-in forecasting methods using Excel formulas that are hard to follow without some introductory discussion. At its simplest, </w:t>
+      </w:r>
+      <w:r>
+        <w:t xml:space="preserve">analysts may choose to select dimensions and P&amp;L line items for each row and forecast everything through linking to external forecasting workbooks via the Manual Adjustments section. Alternatively, analysts could take advantage of the built-in forecast methods by using them as a baseline and adjusting specific values as needed </w:t>
+      </w:r>
+      <w:r>
+        <w:t xml:space="preserve">through </w:t>
+      </w:r>
+      <w:r>
+        <w:t>Manual Adjustments.</w:t>
+      </w:r>
+    </w:p>
+    <w:p/>
+    <w:p>
+      <w:r>
+        <w:tab/>
+      </w:r>
+      <w:r>
+        <w:t xml:space="preserve">In addition to the same dimension fields found on the other forecasting tabs, the Expenses tab contains </w:t>
+      </w:r>
+      <w:r>
+        <w:t>other</w:t>
+      </w:r>
+      <w:r>
+        <w:t xml:space="preserve"> fields for each row</w:t>
+      </w:r>
+      <w:r>
+        <w:t xml:space="preserve"> </w:t>
+      </w:r>
+      <w:r>
+        <w:t>as well as settings scoped to the entire worksheet.</w:t>
+      </w:r>
+      <w:r>
+        <w:t xml:space="preserve"> For the rows, there are three extra input fields: Method, Months, and Forecast Rate. The Method column allows analysts to choose from the four built-in forecast methods – % of Revenue, Per Head, Per Total Heads, and Total Method – as well as Manual. Leaving this value blank effectively sets the method to Manual, as making manual adjustments to any values is always possible with any selected method.</w:t>
+      </w:r>
+    </w:p>
+    <w:p/>
+    <w:p>
+      <w:r>
+        <w:tab/>
+      </w:r>
+      <w:r>
+        <w:t xml:space="preserve">The Months field is used for the calculation of the Historical Rate for most of the non-manual forecast methods. When a method is selected for an Expense row, the Historical Rate will be calculated based on the dimensions for the row (using default dimensions when applicable) and other settings on the sheet, including the row’s Months input value. This value determines how many months backward in the Actuals the calculation should look, e.g., </w:t>
+      </w:r>
+      <w:r>
+        <w:t xml:space="preserve">if the Method is set to % of Revenue and the Months field is set to 4, the Historical Rate will be calculated as an average of the preceding </w:t>
+      </w:r>
+      <w:r>
+        <w:rPr>
+          <w:i/>
+        </w:rPr>
+        <w:t>four</w:t>
+      </w:r>
+      <w:r>
+        <w:t xml:space="preserve"> months’ expense as a percent of revenue for that line </w:t>
+      </w:r>
+      <w:r>
+        <w:t xml:space="preserve">(details about each method’s calculation will be covered later). The Actuals date at which the calculation will “start” looking backward is based upon the </w:t>
+      </w:r>
+      <w:r>
+        <w:t>date value in cell C5</w:t>
+      </w:r>
+      <w:r>
+        <w:t xml:space="preserve"> on the Inputs tab</w:t>
+      </w:r>
+      <w:r>
+        <w:t>. By default, this is set to the most recent month with Actuals data</w:t>
+      </w:r>
+      <w:r>
+        <w:t>,</w:t>
+      </w:r>
+      <w:r>
+        <w:t xml:space="preserve"> as set in the Budget Database, but can be overridden via the input cell </w:t>
+      </w:r>
+      <w:r>
+        <w:t xml:space="preserve">above </w:t>
+      </w:r>
+      <w:r>
+        <w:t>(cell C1).</w:t>
+      </w:r>
+    </w:p>
+    <w:p/>
+    <w:p>
+      <w:r>
+        <w:tab/>
+      </w:r>
+      <w:r>
+        <w:t xml:space="preserve">The Forecast Rate field </w:t>
+      </w:r>
+      <w:r>
+        <w:t>is the driving value for the monthly forecast amounts, dependent upon the selected Method. For example, if an analyst set a row to use the % of Revenue method with a Forecast Rate of 0.5%, the workbook would automatically forecast for each month an expense amount equal to the month’s revenue multiplied by 0.5%. As is always the case, the amount that is automatically forecast can be adjusted for known or expected anomalies in the forecast period.</w:t>
+      </w:r>
+    </w:p>
+    <w:p/>
+    <w:p>
+      <w:r>
+        <w:tab/>
+        <w:t>[Worksheet scoped settings]</w:t>
+      </w:r>
+    </w:p>
+    <w:p/>
+    <w:p>
+      <w:r>
         <w:lastRenderedPageBreak/>
-        <w:t>Expenses</w:t>
-      </w:r>
-    </w:p>
-    <w:p>
-      <w:r>
         <w:tab/>
       </w:r>
       <w:r>
-        <w:t xml:space="preserve">The most complex forecasting tab is certainly the Expenses tab. This is due to the built-in forecasting methods using Excel formulas that are hard to follow without some introductory discussion. At its simplest, </w:t>
-      </w:r>
-      <w:r>
-        <w:t xml:space="preserve">analysts may choose to select dimensions and P&amp;L line items for each row and forecast everything through linking to external forecasting workbooks via the Manual Adjustments section. Alternatively, analysts could take advantage of the built-in forecast methods by using them as a baseline and adjusting specific values as needed </w:t>
-      </w:r>
-      <w:r>
-        <w:t xml:space="preserve">through </w:t>
-      </w:r>
-      <w:r>
-        <w:t>Manual Adjustments.</w:t>
+        <w:t xml:space="preserve">Understanding </w:t>
+      </w:r>
+      <w:r>
+        <w:t xml:space="preserve">the calculations performed by </w:t>
+      </w:r>
+      <w:r>
+        <w:t>each built-in forecast method</w:t>
+      </w:r>
+      <w:r>
+        <w:t xml:space="preserve"> </w:t>
+      </w:r>
+      <w:r>
+        <w:t>is important when</w:t>
+      </w:r>
+      <w:r>
+        <w:t xml:space="preserve"> </w:t>
+      </w:r>
+      <w:proofErr w:type="gramStart"/>
+      <w:r>
+        <w:t>using</w:t>
+      </w:r>
+      <w:proofErr w:type="gramEnd"/>
+      <w:r>
+        <w:t xml:space="preserve"> the model to ensure correct application of the methods. The following four paragraphs each take a deeper dive into the four methods.</w:t>
       </w:r>
     </w:p>
     <w:p/>
     <w:p>
       <w:r>
         <w:tab/>
-      </w:r>
-      <w:r>
-        <w:t xml:space="preserve">In addition to the same dimension fields found on the other forecasting tabs, the Expenses tab contains </w:t>
-      </w:r>
-      <w:r>
-        <w:t>additional fields for each row</w:t>
-      </w:r>
-      <w:r>
-        <w:t xml:space="preserve"> </w:t>
-      </w:r>
-      <w:r>
-        <w:t>as well as settings scoped to the entire worksheet.</w:t>
-      </w:r>
-      <w:r>
-        <w:t xml:space="preserve"> For the rows, there are three extra input fields: Method, Months, and Forecast Rate. The Method column allows analysts to choose from the four built-in forecast methods – % of Revenue, Per Head, Per Total Heads, and Total Method – as well as Manual. Leaving this value blank effectively sets the method to Manual, as making manual adjustments to any values is always possible with any selected method.</w:t>
-      </w:r>
-    </w:p>
-    <w:p/>
-    <w:p>
-      <w:r>
-        <w:tab/>
-      </w:r>
-      <w:r>
-        <w:t xml:space="preserve">The Months field is used for the calculation of the Historical Rate for most of the non-manual forecast methods. When a method is selected for an Expense row, the Historical Rate will be calculated based on the dimensions for the row (using default dimensions when applicable) and other settings on the sheet, including the row’s Months input value. This value determines how many months backward in the Actuals the calculation should look, e.g., </w:t>
-      </w:r>
-      <w:r>
-        <w:t xml:space="preserve">if the Method is set to % of Revenue and the Months field is set to 4, the Historical Rate will be calculated as an average of the preceding four months’ expense as a percent of revenue for that line </w:t>
-      </w:r>
-      <w:r>
-        <w:t xml:space="preserve">(details about each method’s calculation will be covered later). The Actuals date at which the calculation will “start” looking backward is based upon the </w:t>
-      </w:r>
-      <w:r>
-        <w:t>date value in cell D1 on the Inputs tab</w:t>
-      </w:r>
-      <w:r>
-        <w:t>. By default, this is set to the most recent month with Actuals data as set in the Budget Database, but can be overridden via the input cell to the left (cell C1).</w:t>
-      </w:r>
-      <w:bookmarkStart w:id="0" w:name="_GoBack"/>
-      <w:bookmarkEnd w:id="0"/>
+        <w:t>…</w:t>
+      </w:r>
     </w:p>
     <w:p/>
     <w:p>
@@ -2900,7 +3328,6 @@
         <w:pStyle w:val="Heading2"/>
       </w:pPr>
       <w:r>
-        <w:lastRenderedPageBreak/>
         <w:t>Additional Features</w:t>
       </w:r>
     </w:p>
@@ -3164,7 +3591,15 @@
         <w:pStyle w:val="Heading2"/>
       </w:pPr>
       <w:r>
-        <w:t>Local vs Detailed P&amp;L Differences</w:t>
+        <w:t xml:space="preserve">Local </w:t>
+      </w:r>
+      <w:proofErr w:type="spellStart"/>
+      <w:r>
+        <w:t>vs</w:t>
+      </w:r>
+      <w:proofErr w:type="spellEnd"/>
+      <w:r>
+        <w:t xml:space="preserve"> Detailed P&amp;L Differences</w:t>
       </w:r>
     </w:p>
     <w:p>
@@ -3762,6 +4197,36 @@
       </w:tblCellMar>
     </w:tblPr>
   </w:style>
+  <w:style w:type="paragraph" w:styleId="BalloonText">
+    <w:name w:val="Balloon Text"/>
+    <w:basedOn w:val="Normal"/>
+    <w:link w:val="BalloonTextChar"/>
+    <w:uiPriority w:val="99"/>
+    <w:semiHidden/>
+    <w:unhideWhenUsed/>
+    <w:rsid w:val="00D12C16"/>
+    <w:pPr>
+      <w:spacing w:after="0" w:line="240" w:lineRule="auto"/>
+    </w:pPr>
+    <w:rPr>
+      <w:rFonts w:ascii="Segoe UI" w:hAnsi="Segoe UI" w:cs="Segoe UI"/>
+      <w:sz w:val="18"/>
+      <w:szCs w:val="18"/>
+    </w:rPr>
+  </w:style>
+  <w:style w:type="character" w:customStyle="1" w:styleId="BalloonTextChar">
+    <w:name w:val="Balloon Text Char"/>
+    <w:basedOn w:val="DefaultParagraphFont"/>
+    <w:link w:val="BalloonText"/>
+    <w:uiPriority w:val="99"/>
+    <w:semiHidden/>
+    <w:rsid w:val="00D12C16"/>
+    <w:rPr>
+      <w:rFonts w:ascii="Segoe UI" w:hAnsi="Segoe UI" w:cs="Segoe UI"/>
+      <w:sz w:val="18"/>
+      <w:szCs w:val="18"/>
+    </w:rPr>
+  </w:style>
 </w:styles>
 </file>
 
@@ -4050,7 +4515,7 @@
 </file>
 
 <file path=customXml/itemProps2.xml><?xml version="1.0" encoding="utf-8"?>
-<ds:datastoreItem xmlns:ds="http://schemas.openxmlformats.org/officeDocument/2006/customXml" ds:itemID="{9A980FF0-666B-4CFC-BE6E-229078AD37A7}">
+<ds:datastoreItem xmlns:ds="http://schemas.openxmlformats.org/officeDocument/2006/customXml" ds:itemID="{45238DE0-82F6-443F-A43D-DDBEBFD41A82}">
   <ds:schemaRefs>
     <ds:schemaRef ds:uri="http://schemas.openxmlformats.org/officeDocument/2006/bibliography"/>
   </ds:schemaRefs>

</xml_diff>